<commit_message>
Využito prioritníFronty, tedy by mělo pracovat ještě rychleji, napsaná doku.
</commit_message>
<xml_diff>
--- a/INDSA_2011_Semestralka_02/INDSA_2011_Semestralka_02.docx
+++ b/INDSA_2011_Semestralka_02/INDSA_2011_Semestralka_02.docx
@@ -449,15 +449,16 @@
     </w:p>
     <w:p>
       <w:pPr>
-        <w:rPr>
-          <w:lang w:val="cs-CZ"/>
-        </w:rPr>
-      </w:pPr>
-      <w:r>
-        <w:rPr>
-          <w:lang w:val="cs-CZ"/>
-        </w:rPr>
-        <w:t>Jelikož byl kladen důraz na optimalizaci a struktur, začal jsem se zabývat jejich zkoumáním a využitím. Postupně jsem se dostal až k tomu, že nejvhodnější strukturou pro ukládání neorientovaného, jednocestného grafu bez záporných hran bude struktura graf.</w:t>
+        <w:pStyle w:val="Nadpis2"/>
+        <w:rPr>
+          <w:lang w:val="cs-CZ"/>
+        </w:rPr>
+      </w:pPr>
+      <w:r>
+        <w:rPr>
+          <w:lang w:val="cs-CZ"/>
+        </w:rPr>
+        <w:t>R-strom</w:t>
       </w:r>
     </w:p>
     <w:p>
@@ -470,267 +471,55 @@
         <w:rPr>
           <w:lang w:val="cs-CZ"/>
         </w:rPr>
-        <w:t>Pro vyhledávání po vyloučení některých algoritmů (Floyd-Warshall a Bellman-Ford) mi zůstali poslední dva a to Dijkstrův a A*.</w:t>
-      </w:r>
-      <w:r>
-        <w:rPr>
-          <w:lang w:val="cs-CZ"/>
-        </w:rPr>
-        <w:t xml:space="preserve"> Z nich jsem nakonec </w:t>
-      </w:r>
-      <w:r>
-        <w:rPr>
-          <w:lang w:val="cs-CZ"/>
-        </w:rPr>
-        <w:t>zvolil Dijkstrův algoritmus.</w:t>
+        <w:t xml:space="preserve">Jako </w:t>
+      </w:r>
+      <w:r>
+        <w:rPr>
+          <w:lang w:val="cs-CZ"/>
+        </w:rPr>
+        <w:t xml:space="preserve">vstupní </w:t>
+      </w:r>
+      <w:r>
+        <w:rPr>
+          <w:lang w:val="cs-CZ"/>
+        </w:rPr>
+        <w:t>strukturu pro vybudování R-stromu jsem použil strukturu pole s kapacitou (List&lt;RVrchol&gt;)</w:t>
+      </w:r>
+      <w:r>
+        <w:rPr>
+          <w:lang w:val="cs-CZ"/>
+        </w:rPr>
+        <w:t xml:space="preserve"> kam se postupně vkládají vrcholy a nad nimi je následně po seřazení vybudován R-strom. Pro samotné udržení stromu pak využívám dynamické struktury RVrchol, kterou označím jako kořen a pod ní jsou uchovány pomocí odkazů všichni potomci.</w:t>
       </w:r>
     </w:p>
     <w:p>
       <w:pPr>
-        <w:pStyle w:val="Nadpis2"/>
-        <w:rPr>
-          <w:lang w:val="cs-CZ"/>
-        </w:rPr>
-      </w:pPr>
-      <w:r>
-        <w:rPr>
-          <w:lang w:val="cs-CZ"/>
-        </w:rPr>
-        <w:t>Graf</w:t>
+        <w:rPr>
+          <w:lang w:val="cs-CZ"/>
+        </w:rPr>
+      </w:pPr>
+      <w:r>
+        <w:rPr>
+          <w:lang w:val="cs-CZ"/>
+        </w:rPr>
+        <w:t>Pro seřazení dat do správného pořadí pro využití R-stromu je využito Z-křivky (Mortonovi křivky).</w:t>
       </w:r>
     </w:p>
     <w:p>
       <w:pPr>
-        <w:rPr>
-          <w:lang w:val="cs-CZ"/>
-        </w:rPr>
-      </w:pPr>
-      <w:r>
-        <w:rPr>
-          <w:lang w:val="cs-CZ"/>
-        </w:rPr>
-        <w:t>Strukturu grafu jsem postavil na dvou slovnících, které mají pro vkládání a odebírání dle klíče složitost O(1)</w:t>
-      </w:r>
-      <w:r>
-        <w:rPr>
-          <w:lang w:val="cs-CZ"/>
-        </w:rPr>
-        <w:t xml:space="preserve"> </w:t>
-      </w:r>
-      <w:r>
-        <w:rPr>
-          <w:lang w:val="cs-CZ"/>
-        </w:rPr>
-        <w:t>a v nejhorším případě (pokud kapacita slovníku je men</w:t>
-      </w:r>
-      <w:r>
-        <w:rPr>
-          <w:lang w:val="cs-CZ"/>
-        </w:rPr>
-        <w:t>š</w:t>
-      </w:r>
-      <w:r>
-        <w:rPr>
-          <w:lang w:val="cs-CZ"/>
-        </w:rPr>
-        <w:t>í, než počet prvků v</w:t>
-      </w:r>
-      <w:r>
-        <w:rPr>
-          <w:lang w:val="cs-CZ"/>
-        </w:rPr>
-        <w:t> </w:t>
-      </w:r>
-      <w:r>
-        <w:rPr>
-          <w:lang w:val="cs-CZ"/>
-        </w:rPr>
-        <w:t>něm</w:t>
-      </w:r>
-      <w:r>
-        <w:rPr>
-          <w:lang w:val="cs-CZ"/>
-        </w:rPr>
-        <w:t>) složitost O(n)</w:t>
-      </w:r>
-      <w:r>
-        <w:rPr>
-          <w:lang w:val="cs-CZ"/>
-        </w:rPr>
-        <w:t>.</w:t>
-      </w:r>
-    </w:p>
-    <w:p>
-      <w:pPr>
-        <w:rPr>
-          <w:lang w:val="cs-CZ"/>
-        </w:rPr>
-      </w:pPr>
-      <w:r>
-        <w:rPr>
-          <w:lang w:val="cs-CZ"/>
-        </w:rPr>
-        <w:t>Slovníky jsou použity pro uchování vrcholů a hran samostatně.</w:t>
-      </w:r>
-    </w:p>
-    <w:p>
-      <w:pPr>
-        <w:pStyle w:val="Nadpis3"/>
-        <w:rPr>
-          <w:lang w:val="cs-CZ"/>
-        </w:rPr>
-      </w:pPr>
-      <w:r>
-        <w:rPr>
-          <w:lang w:val="cs-CZ"/>
-        </w:rPr>
-        <w:t>Hrany</w:t>
-      </w:r>
-    </w:p>
-    <w:p>
-      <w:pPr>
-        <w:rPr>
-          <w:lang w:val="cs-CZ"/>
-        </w:rPr>
-      </w:pPr>
-      <w:r>
-        <w:rPr>
-          <w:lang w:val="cs-CZ"/>
-        </w:rPr>
-        <w:t>Hrana je třída složená z generické vlastnosti Data pro uchování datové složky, dvou generických Vrcholů a jedné generické Metriky, slouží jako datové úložiště a kromě operací poskytovaných vlastnostmi nic nedělá.</w:t>
-      </w:r>
-    </w:p>
-    <w:p>
-      <w:pPr>
-        <w:pStyle w:val="Nadpis3"/>
-        <w:rPr>
-          <w:lang w:val="cs-CZ"/>
-        </w:rPr>
-      </w:pPr>
-      <w:r>
-        <w:rPr>
-          <w:lang w:val="cs-CZ"/>
-        </w:rPr>
-        <w:t>Vrcholy</w:t>
-      </w:r>
-    </w:p>
-    <w:p>
-      <w:pPr>
-        <w:rPr>
-          <w:lang w:val="cs-CZ"/>
-        </w:rPr>
-      </w:pPr>
-      <w:r>
-        <w:rPr>
-          <w:lang w:val="cs-CZ"/>
-        </w:rPr>
-        <w:t>Třída vrcholů obsahuje opět datovou složku, souřadnice odvozené od rozhraní IBod a následně obsahuje seznam Hran se kterými je vrchol spojen.</w:t>
-      </w:r>
-    </w:p>
-    <w:p>
-      <w:pPr>
-        <w:rPr>
-          <w:lang w:val="cs-CZ"/>
-        </w:rPr>
-      </w:pPr>
-      <w:r>
-        <w:rPr>
-          <w:lang w:val="cs-CZ"/>
-        </w:rPr>
-        <w:t>Seznam hran je realizován pomocí ADT List, kde operace přidání má složitost O(1)</w:t>
-      </w:r>
-      <w:r>
-        <w:rPr>
-          <w:lang w:val="cs-CZ"/>
-        </w:rPr>
-        <w:t>.</w:t>
-      </w:r>
-      <w:r>
-        <w:rPr>
-          <w:lang w:val="cs-CZ"/>
-        </w:rPr>
-        <w:t xml:space="preserve"> </w:t>
-      </w:r>
-      <w:r>
-        <w:rPr>
-          <w:lang w:val="cs-CZ"/>
-        </w:rPr>
-        <w:t>V</w:t>
-      </w:r>
-      <w:r>
-        <w:rPr>
-          <w:lang w:val="cs-CZ"/>
-        </w:rPr>
-        <w:t>ětšina ostatních operací</w:t>
-      </w:r>
-      <w:r>
-        <w:rPr>
-          <w:lang w:val="cs-CZ"/>
-        </w:rPr>
-        <w:t>,</w:t>
-      </w:r>
-      <w:r>
-        <w:rPr>
-          <w:lang w:val="cs-CZ"/>
-        </w:rPr>
-        <w:t xml:space="preserve"> kromě přístupu pomocí indexu O(1)</w:t>
-      </w:r>
-      <w:r>
-        <w:rPr>
-          <w:lang w:val="cs-CZ"/>
-        </w:rPr>
-        <w:t>,</w:t>
-      </w:r>
-      <w:r>
-        <w:rPr>
-          <w:lang w:val="cs-CZ"/>
-        </w:rPr>
-        <w:t xml:space="preserve"> složitost O(n)</w:t>
-      </w:r>
-      <w:r>
-        <w:rPr>
-          <w:lang w:val="cs-CZ"/>
-        </w:rPr>
-        <w:t>.</w:t>
-      </w:r>
-      <w:r>
-        <w:rPr>
-          <w:lang w:val="cs-CZ"/>
-        </w:rPr>
-        <w:t xml:space="preserve"> </w:t>
-      </w:r>
-      <w:r>
-        <w:rPr>
-          <w:lang w:val="cs-CZ"/>
-        </w:rPr>
-        <w:t>N</w:t>
-      </w:r>
-      <w:r>
-        <w:rPr>
-          <w:lang w:val="cs-CZ"/>
-        </w:rPr>
-        <w:t>aštěstí se těchto operací využívá pouze při změně hran, což není klíčová funkce této aplikace, tedy to nevadí.</w:t>
-      </w:r>
-    </w:p>
-    <w:p>
-      <w:pPr>
         <w:keepNext/>
         <w:jc w:val="center"/>
-        <w:rPr>
-          <w:lang w:val="cs-CZ"/>
-        </w:rPr>
       </w:pPr>
       <w:r>
         <w:rPr>
           <w:noProof/>
           <w:lang w:val="cs-CZ" w:eastAsia="cs-CZ"/>
         </w:rPr>
-        <w:lastRenderedPageBreak/>
         <w:drawing>
           <wp:inline distT="0" distB="0" distL="0" distR="0">
-            <wp:extent cx="3924300" cy="7848600"/>
+            <wp:extent cx="4762500" cy="5495925"/>
             <wp:effectExtent l="19050" t="0" r="0" b="0"/>
-            <wp:docPr id="4" name="Obrázek 3" descr="Graf.png"/>
+            <wp:docPr id="10" name="obrázek 5"/>
             <wp:cNvGraphicFramePr>
               <a:graphicFrameLocks xmlns:a="http://schemas.openxmlformats.org/drawingml/2006/main" noChangeAspect="1"/>
             </wp:cNvGraphicFramePr>
@@ -738,23 +527,33 @@
               <a:graphicData uri="http://schemas.openxmlformats.org/drawingml/2006/picture">
                 <pic:pic xmlns:pic="http://schemas.openxmlformats.org/drawingml/2006/picture">
                   <pic:nvPicPr>
-                    <pic:cNvPr id="0" name="Graf.png"/>
-                    <pic:cNvPicPr/>
+                    <pic:cNvPr id="0" name="Picture 5"/>
+                    <pic:cNvPicPr>
+                      <a:picLocks noChangeAspect="1" noChangeArrowheads="1"/>
+                    </pic:cNvPicPr>
                   </pic:nvPicPr>
                   <pic:blipFill>
                     <a:blip r:embed="rId9"/>
+                    <a:srcRect/>
                     <a:stretch>
                       <a:fillRect/>
                     </a:stretch>
                   </pic:blipFill>
-                  <pic:spPr>
+                  <pic:spPr bwMode="auto">
                     <a:xfrm>
                       <a:off x="0" y="0"/>
-                      <a:ext cx="3924300" cy="7848600"/>
+                      <a:ext cx="4762500" cy="5495925"/>
                     </a:xfrm>
                     <a:prstGeom prst="rect">
                       <a:avLst/>
                     </a:prstGeom>
+                    <a:noFill/>
+                    <a:ln w="9525">
+                      <a:noFill/>
+                      <a:miter lim="800000"/>
+                      <a:headEnd/>
+                      <a:tailEnd/>
+                    </a:ln>
                   </pic:spPr>
                 </pic:pic>
               </a:graphicData>
@@ -771,52 +570,23 @@
         </w:rPr>
       </w:pPr>
       <w:r>
-        <w:rPr>
-          <w:lang w:val="cs-CZ"/>
-        </w:rPr>
         <w:t xml:space="preserve">Obrázek </w:t>
       </w:r>
-      <w:r>
-        <w:rPr>
-          <w:lang w:val="cs-CZ"/>
-        </w:rPr>
-        <w:fldChar w:fldCharType="begin"/>
-      </w:r>
-      <w:r>
-        <w:rPr>
-          <w:lang w:val="cs-CZ"/>
-        </w:rPr>
-        <w:instrText xml:space="preserve"> SEQ Obrázek \* ARABIC </w:instrText>
-      </w:r>
-      <w:r>
-        <w:rPr>
-          <w:lang w:val="cs-CZ"/>
-        </w:rPr>
-        <w:fldChar w:fldCharType="separate"/>
-      </w:r>
-      <w:r>
-        <w:rPr>
-          <w:noProof/>
-          <w:lang w:val="cs-CZ"/>
-        </w:rPr>
-        <w:t>1</w:t>
-      </w:r>
-      <w:r>
-        <w:rPr>
-          <w:lang w:val="cs-CZ"/>
-        </w:rPr>
-        <w:fldChar w:fldCharType="end"/>
-      </w:r>
-      <w:r>
-        <w:rPr>
-          <w:lang w:val="cs-CZ"/>
-        </w:rPr>
-        <w:t>: ADT Graf</w:t>
+      <w:fldSimple w:instr=" SEQ Obrázek \* ARABIC ">
+        <w:r>
+          <w:rPr>
+            <w:noProof/>
+          </w:rPr>
+          <w:t>1</w:t>
+        </w:r>
+      </w:fldSimple>
+      <w:r>
+        <w:t>: ADT R-strom</w:t>
       </w:r>
     </w:p>
     <w:p>
       <w:pPr>
-        <w:pStyle w:val="Nadpis2"/>
+        <w:pStyle w:val="Nadpis3"/>
         <w:rPr>
           <w:lang w:val="cs-CZ"/>
         </w:rPr>
@@ -826,7 +596,7 @@
           <w:lang w:val="cs-CZ"/>
         </w:rPr>
         <w:lastRenderedPageBreak/>
-        <w:t>CestyGraf</w:t>
+        <w:t>RVrchol</w:t>
       </w:r>
     </w:p>
     <w:p>
@@ -839,34 +609,135 @@
         <w:rPr>
           <w:lang w:val="cs-CZ"/>
         </w:rPr>
-        <w:t>Je odvozená tří</w:t>
-      </w:r>
-      <w:r>
-        <w:rPr>
-          <w:lang w:val="cs-CZ"/>
-        </w:rPr>
-        <w:t>da od ADT Graf popsaného výše, kde již nepoužívám generické typy, ale specifické,</w:t>
-      </w:r>
-      <w:r>
-        <w:rPr>
-          <w:lang w:val="cs-CZ"/>
-        </w:rPr>
-        <w:t xml:space="preserve"> </w:t>
-      </w:r>
-      <w:r>
-        <w:rPr>
-          <w:lang w:val="cs-CZ"/>
-        </w:rPr>
-        <w:t>dle potřeb aplikace a přidávám některé další operace, které ADT neobsahuje (konstruktory, porovnávání).</w:t>
+        <w:t>RVrchol je struktura zapouzdřující právě jeden vrchol nebo list ve struktuře stromu.</w:t>
       </w:r>
     </w:p>
     <w:p>
       <w:pPr>
+        <w:rPr>
+          <w:lang w:val="cs-CZ"/>
+        </w:rPr>
+      </w:pPr>
+      <w:r>
+        <w:rPr>
+          <w:lang w:val="cs-CZ"/>
+        </w:rPr>
+        <w:t xml:space="preserve">Třída vrcholů obsahuje opět datovou složku, </w:t>
+      </w:r>
+      <w:r>
+        <w:rPr>
+          <w:lang w:val="cs-CZ"/>
+        </w:rPr>
+        <w:t>klíč (nakonec nevyužit, ale připraven pro funkci) – vyhledávání dle klíče apod., obdélníkovou oblast, která obaluje nejmenší možnou oblast kolem cesty, pole potomků a ukazatel na rodiče pro případ, že by bylo třeba traverzovat zpět (v nějaké pokročilejší operaci, než kterých je využito v této práci).</w:t>
+      </w:r>
+    </w:p>
+    <w:p>
+      <w:pPr>
+        <w:rPr>
+          <w:lang w:val="cs-CZ"/>
+        </w:rPr>
+      </w:pPr>
+      <w:r>
+        <w:rPr>
+          <w:lang w:val="cs-CZ"/>
+        </w:rPr>
+        <w:t xml:space="preserve">Seznam </w:t>
+      </w:r>
+      <w:r>
+        <w:rPr>
+          <w:lang w:val="cs-CZ"/>
+        </w:rPr>
+        <w:t xml:space="preserve">potomků </w:t>
+      </w:r>
+      <w:r>
+        <w:rPr>
+          <w:lang w:val="cs-CZ"/>
+        </w:rPr>
+        <w:t>je realizován pomocí ADT List</w:t>
+      </w:r>
+      <w:r>
+        <w:rPr>
+          <w:lang w:val="cs-CZ"/>
+        </w:rPr>
+        <w:t xml:space="preserve"> (pole s kapacitou)</w:t>
+      </w:r>
+      <w:r>
+        <w:rPr>
+          <w:lang w:val="cs-CZ"/>
+        </w:rPr>
+        <w:t>, kde operace přidání má složitost O(1)</w:t>
+      </w:r>
+      <w:r>
+        <w:rPr>
+          <w:lang w:val="cs-CZ"/>
+        </w:rPr>
+        <w:t>.</w:t>
+      </w:r>
+      <w:r>
+        <w:rPr>
+          <w:lang w:val="cs-CZ"/>
+        </w:rPr>
+        <w:t xml:space="preserve"> </w:t>
+      </w:r>
+      <w:r>
+        <w:rPr>
+          <w:lang w:val="cs-CZ"/>
+        </w:rPr>
+        <w:t>V</w:t>
+      </w:r>
+      <w:r>
+        <w:rPr>
+          <w:lang w:val="cs-CZ"/>
+        </w:rPr>
+        <w:t>ětšina ostatních operací</w:t>
+      </w:r>
+      <w:r>
+        <w:rPr>
+          <w:lang w:val="cs-CZ"/>
+        </w:rPr>
+        <w:t>,</w:t>
+      </w:r>
+      <w:r>
+        <w:rPr>
+          <w:lang w:val="cs-CZ"/>
+        </w:rPr>
+        <w:t xml:space="preserve"> kromě přístupu pomocí indexu O(1)</w:t>
+      </w:r>
+      <w:r>
+        <w:rPr>
+          <w:lang w:val="cs-CZ"/>
+        </w:rPr>
+        <w:t>,</w:t>
+      </w:r>
+      <w:r>
+        <w:rPr>
+          <w:lang w:val="cs-CZ"/>
+        </w:rPr>
+        <w:t xml:space="preserve"> složitost O(n)</w:t>
+      </w:r>
+      <w:r>
+        <w:rPr>
+          <w:lang w:val="cs-CZ"/>
+        </w:rPr>
+        <w:t>.</w:t>
+      </w:r>
+      <w:r>
+        <w:rPr>
+          <w:lang w:val="cs-CZ"/>
+        </w:rPr>
+        <w:t xml:space="preserve"> </w:t>
+      </w:r>
+      <w:r>
+        <w:rPr>
+          <w:lang w:val="cs-CZ"/>
+        </w:rPr>
+        <w:t>V tomto případě se ovšem využívá pouze budování stromu a následně jeho průchod, tedy složitost zůstává v obou případech O(1).</w:t>
+      </w:r>
+    </w:p>
+    <w:p>
+      <w:pPr>
         <w:keepNext/>
         <w:jc w:val="center"/>
-        <w:rPr>
-          <w:lang w:val="cs-CZ"/>
-        </w:rPr>
       </w:pPr>
       <w:r>
         <w:rPr>
@@ -875,9 +746,9 @@
         </w:rPr>
         <w:drawing>
           <wp:inline distT="0" distB="0" distL="0" distR="0">
-            <wp:extent cx="4981575" cy="4791075"/>
+            <wp:extent cx="4467225" cy="4029075"/>
             <wp:effectExtent l="19050" t="0" r="9525" b="0"/>
-            <wp:docPr id="5" name="Obrázek 4" descr="CestyGraf.png"/>
+            <wp:docPr id="9" name="obrázek 4"/>
             <wp:cNvGraphicFramePr>
               <a:graphicFrameLocks xmlns:a="http://schemas.openxmlformats.org/drawingml/2006/main" noChangeAspect="1"/>
             </wp:cNvGraphicFramePr>
@@ -885,23 +756,33 @@
               <a:graphicData uri="http://schemas.openxmlformats.org/drawingml/2006/picture">
                 <pic:pic xmlns:pic="http://schemas.openxmlformats.org/drawingml/2006/picture">
                   <pic:nvPicPr>
-                    <pic:cNvPr id="0" name="CestyGraf.png"/>
-                    <pic:cNvPicPr/>
+                    <pic:cNvPr id="0" name="Picture 4"/>
+                    <pic:cNvPicPr>
+                      <a:picLocks noChangeAspect="1" noChangeArrowheads="1"/>
+                    </pic:cNvPicPr>
                   </pic:nvPicPr>
                   <pic:blipFill>
                     <a:blip r:embed="rId10"/>
+                    <a:srcRect/>
                     <a:stretch>
                       <a:fillRect/>
                     </a:stretch>
                   </pic:blipFill>
-                  <pic:spPr>
+                  <pic:spPr bwMode="auto">
                     <a:xfrm>
                       <a:off x="0" y="0"/>
-                      <a:ext cx="4981575" cy="4791075"/>
+                      <a:ext cx="4467225" cy="4029075"/>
                     </a:xfrm>
                     <a:prstGeom prst="rect">
                       <a:avLst/>
                     </a:prstGeom>
+                    <a:noFill/>
+                    <a:ln w="9525">
+                      <a:noFill/>
+                      <a:miter lim="800000"/>
+                      <a:headEnd/>
+                      <a:tailEnd/>
+                    </a:ln>
                   </pic:spPr>
                 </pic:pic>
               </a:graphicData>
@@ -918,61 +799,32 @@
         </w:rPr>
       </w:pPr>
       <w:r>
-        <w:rPr>
-          <w:lang w:val="cs-CZ"/>
-        </w:rPr>
         <w:t xml:space="preserve">Obrázek </w:t>
       </w:r>
-      <w:r>
-        <w:rPr>
-          <w:lang w:val="cs-CZ"/>
-        </w:rPr>
-        <w:fldChar w:fldCharType="begin"/>
-      </w:r>
-      <w:r>
-        <w:rPr>
-          <w:lang w:val="cs-CZ"/>
-        </w:rPr>
-        <w:instrText xml:space="preserve"> SEQ Obrázek \* ARABIC </w:instrText>
-      </w:r>
-      <w:r>
-        <w:rPr>
-          <w:lang w:val="cs-CZ"/>
-        </w:rPr>
-        <w:fldChar w:fldCharType="separate"/>
-      </w:r>
-      <w:r>
-        <w:rPr>
-          <w:noProof/>
-          <w:lang w:val="cs-CZ"/>
-        </w:rPr>
-        <w:t>2</w:t>
-      </w:r>
-      <w:r>
-        <w:rPr>
-          <w:lang w:val="cs-CZ"/>
-        </w:rPr>
-        <w:fldChar w:fldCharType="end"/>
-      </w:r>
-      <w:r>
-        <w:rPr>
-          <w:lang w:val="cs-CZ"/>
-        </w:rPr>
-        <w:t>: CestyGraf odvozené od ADT Graf</w:t>
+      <w:fldSimple w:instr=" SEQ Obrázek \* ARABIC ">
+        <w:r>
+          <w:rPr>
+            <w:noProof/>
+          </w:rPr>
+          <w:t>2</w:t>
+        </w:r>
+      </w:fldSimple>
+      <w:r>
+        <w:t>: Struktura RVrchol</w:t>
       </w:r>
     </w:p>
     <w:p>
       <w:pPr>
-        <w:pStyle w:val="Nadpis2"/>
-        <w:rPr>
-          <w:lang w:val="cs-CZ"/>
-        </w:rPr>
-      </w:pPr>
-      <w:r>
-        <w:rPr>
-          <w:lang w:val="cs-CZ"/>
-        </w:rPr>
-        <w:t>Prioritní fronta</w:t>
+        <w:pStyle w:val="Nadpis1"/>
+        <w:rPr>
+          <w:lang w:val="cs-CZ"/>
+        </w:rPr>
+      </w:pPr>
+      <w:r>
+        <w:rPr>
+          <w:lang w:val="cs-CZ"/>
+        </w:rPr>
+        <w:t>Procházení prvků (Z-order)</w:t>
       </w:r>
     </w:p>
     <w:p>
@@ -985,37 +837,7 @@
         <w:rPr>
           <w:lang w:val="cs-CZ"/>
         </w:rPr>
-        <w:t>S touto strukturou jsem měl drobné problémy s impleme</w:t>
-      </w:r>
-      <w:r>
-        <w:rPr>
-          <w:lang w:val="cs-CZ"/>
-        </w:rPr>
-        <w:t>n</w:t>
-      </w:r>
-      <w:r>
-        <w:rPr>
-          <w:lang w:val="cs-CZ"/>
-        </w:rPr>
-        <w:t>tací, nakonec jsem se uchýlil k využití setříděného pole, které mi vycházelo jako nejlepší při porovn</w:t>
-      </w:r>
-      <w:r>
-        <w:rPr>
-          <w:lang w:val="cs-CZ"/>
-        </w:rPr>
-        <w:t xml:space="preserve">ání několika podkladových </w:t>
-      </w:r>
-      <w:r>
-        <w:rPr>
-          <w:lang w:val="cs-CZ"/>
-        </w:rPr>
-        <w:t>struktur</w:t>
-      </w:r>
-      <w:r>
-        <w:rPr>
-          <w:lang w:val="cs-CZ"/>
-        </w:rPr>
-        <w:t>.</w:t>
+        <w:t>Jelikož jsem nenalezl rozumný způsob, jak porovnávat v Z-průchodem datový typ Double ve kterém mám uchovány GPS souřadnice, zvolil jsem metodu, která by neměla výrazně ovlivnit výsledek a to, že jsem GPS souřadnice vynásobil konstantou a ty následně převedl na datový typ integer, který jsem zaokrouhlil.</w:t>
       </w:r>
     </w:p>
     <w:p>
@@ -1028,19 +850,13 @@
         <w:rPr>
           <w:lang w:val="cs-CZ"/>
         </w:rPr>
-        <w:t xml:space="preserve">Pro otestování jsem si vytvořil projekt, který vkládal do struktur datový typ double jako klíč i jako data a po seřazení je opět vracel a odebíral ze struktury. Celkový počet vkládaných </w:t>
-      </w:r>
-      <w:r>
-        <w:rPr>
-          <w:lang w:val="cs-CZ"/>
-        </w:rPr>
-        <w:t xml:space="preserve">unikátních hodnot </w:t>
-      </w:r>
-      <w:r>
-        <w:rPr>
-          <w:lang w:val="cs-CZ"/>
-        </w:rPr>
-        <w:t>99936.</w:t>
+        <w:t>Vzhledem k samotné podstatě R-stromu a oblastí, které se generují přes několik prvků, nemělo by docházet k velkým odchylkám</w:t>
+      </w:r>
+      <w:r>
+        <w:rPr>
+          <w:lang w:val="cs-CZ"/>
+        </w:rPr>
+        <w:t>, resp. neměli by být ovlivněny výsledky touto operací.</w:t>
       </w:r>
     </w:p>
     <w:p>
@@ -1053,128 +869,13 @@
         <w:rPr>
           <w:lang w:val="cs-CZ"/>
         </w:rPr>
-        <w:t>Graf jsem musel použít s</w:t>
-      </w:r>
-      <w:r>
-        <w:rPr>
-          <w:lang w:val="cs-CZ"/>
-        </w:rPr>
-        <w:t> logaritmickým rozložením</w:t>
-      </w:r>
-      <w:r>
-        <w:rPr>
-          <w:lang w:val="cs-CZ"/>
-        </w:rPr>
-        <w:t>, jinak data vůči jiným byla zan</w:t>
-      </w:r>
-      <w:r>
-        <w:rPr>
-          <w:lang w:val="cs-CZ"/>
-        </w:rPr>
-        <w:t xml:space="preserve">edbatelná. Z grafu je patrné, že nejrychlejší struktura pro řazení je </w:t>
-      </w:r>
-      <w:r>
-        <w:rPr>
-          <w:lang w:val="cs-CZ"/>
-        </w:rPr>
-        <w:t>SortedDictionary, následován prioritní frontou na čistém poli a v závěsu ostatní struktury. Bohužel čisté pole mi nevyhovovalo (neumo</w:t>
-      </w:r>
-      <w:r>
-        <w:rPr>
-          <w:lang w:val="cs-CZ"/>
-        </w:rPr>
-        <w:t>ž</w:t>
-      </w:r>
-      <w:r>
-        <w:rPr>
-          <w:lang w:val="cs-CZ"/>
-        </w:rPr>
-        <w:t>ňuje rychlý přístup k prvku pomocí klíče (ne priority), proto jsem použil upravenou prioritní frontu se slovníkem, která vychází ještě celkem dobře časově</w:t>
-      </w:r>
-      <w:r>
-        <w:rPr>
-          <w:lang w:val="cs-CZ"/>
-        </w:rPr>
-        <w:t xml:space="preserve"> a při použití s nastavenou kapacitou dosahuje ještě lepších výsledků</w:t>
-      </w:r>
-      <w:r>
-        <w:rPr>
-          <w:lang w:val="cs-CZ"/>
-        </w:rPr>
-        <w:t>).</w:t>
+        <w:t>Datové typy integer jsou převedeny na bitové pole, kde se střídají po bitu y a x souřadnice, čímž se vytvoří posloupnost bitů, které jsou vhodné pro řazení Z-křivky.</w:t>
       </w:r>
     </w:p>
     <w:p>
       <w:pPr>
-        <w:rPr>
-          <w:lang w:val="cs-CZ"/>
-        </w:rPr>
-      </w:pPr>
-      <w:r>
-        <w:rPr>
-          <w:lang w:val="cs-CZ"/>
-        </w:rPr>
-        <w:lastRenderedPageBreak/>
-        <w:t xml:space="preserve">Některé struktury jsem neměl trpělivost nechávat seřadit (řazení trvalo </w:t>
-      </w:r>
-      <w:r>
-        <w:rPr>
-          <w:lang w:val="cs-CZ"/>
-        </w:rPr>
-        <w:t xml:space="preserve">přes </w:t>
-      </w:r>
-      <w:r>
-        <w:rPr>
-          <w:lang w:val="cs-CZ"/>
-        </w:rPr>
-        <w:t>minutu</w:t>
-      </w:r>
-      <w:r>
-        <w:rPr>
-          <w:lang w:val="cs-CZ"/>
-        </w:rPr>
-        <w:t>, proto jsem na řazení dále nečekal</w:t>
-      </w:r>
-      <w:r>
-        <w:rPr>
-          <w:lang w:val="cs-CZ"/>
-        </w:rPr>
-        <w:t>).</w:t>
-      </w:r>
-    </w:p>
-    <w:p>
-      <w:pPr>
-        <w:rPr>
-          <w:lang w:val="cs-CZ"/>
-        </w:rPr>
-      </w:pPr>
-      <w:r>
-        <w:rPr>
-          <w:noProof/>
-          <w:lang w:val="cs-CZ" w:eastAsia="cs-CZ"/>
-        </w:rPr>
-        <w:drawing>
-          <wp:inline distT="0" distB="0" distL="0" distR="0">
-            <wp:extent cx="5486400" cy="3533775"/>
-            <wp:effectExtent l="19050" t="0" r="19050" b="0"/>
-            <wp:docPr id="2" name="Graf 2"/>
-            <wp:cNvGraphicFramePr/>
-            <a:graphic xmlns:a="http://schemas.openxmlformats.org/drawingml/2006/main">
-              <a:graphicData uri="http://schemas.openxmlformats.org/drawingml/2006/chart">
-                <c:chart xmlns:c="http://schemas.openxmlformats.org/drawingml/2006/chart" xmlns:r="http://schemas.openxmlformats.org/officeDocument/2006/relationships" r:id="rId11"/>
-              </a:graphicData>
-            </a:graphic>
-          </wp:inline>
-        </w:drawing>
-      </w:r>
-    </w:p>
-    <w:p>
-      <w:pPr>
         <w:keepNext/>
         <w:jc w:val="center"/>
-        <w:rPr>
-          <w:lang w:val="cs-CZ"/>
-        </w:rPr>
       </w:pPr>
       <w:r>
         <w:rPr>
@@ -1184,9 +885,9 @@
         <w:lastRenderedPageBreak/>
         <w:drawing>
           <wp:inline distT="0" distB="0" distL="0" distR="0">
-            <wp:extent cx="4067175" cy="7162800"/>
+            <wp:extent cx="5400675" cy="5314950"/>
             <wp:effectExtent l="19050" t="0" r="9525" b="0"/>
-            <wp:docPr id="6" name="Obrázek 5" descr="PriorityQueue.png"/>
+            <wp:docPr id="3" name="obrázek 1" descr="File:Z-curve.svg"/>
             <wp:cNvGraphicFramePr>
               <a:graphicFrameLocks xmlns:a="http://schemas.openxmlformats.org/drawingml/2006/main" noChangeAspect="1"/>
             </wp:cNvGraphicFramePr>
@@ -1194,23 +895,33 @@
               <a:graphicData uri="http://schemas.openxmlformats.org/drawingml/2006/picture">
                 <pic:pic xmlns:pic="http://schemas.openxmlformats.org/drawingml/2006/picture">
                   <pic:nvPicPr>
-                    <pic:cNvPr id="0" name="PriorityQueue.png"/>
-                    <pic:cNvPicPr/>
+                    <pic:cNvPr id="0" name="Picture 1" descr="File:Z-curve.svg"/>
+                    <pic:cNvPicPr>
+                      <a:picLocks noChangeAspect="1" noChangeArrowheads="1"/>
+                    </pic:cNvPicPr>
                   </pic:nvPicPr>
                   <pic:blipFill>
-                    <a:blip r:embed="rId12"/>
+                    <a:blip r:embed="rId11"/>
+                    <a:srcRect/>
                     <a:stretch>
                       <a:fillRect/>
                     </a:stretch>
                   </pic:blipFill>
-                  <pic:spPr>
+                  <pic:spPr bwMode="auto">
                     <a:xfrm>
                       <a:off x="0" y="0"/>
-                      <a:ext cx="4067175" cy="7162800"/>
+                      <a:ext cx="5400675" cy="5314950"/>
                     </a:xfrm>
                     <a:prstGeom prst="rect">
                       <a:avLst/>
                     </a:prstGeom>
+                    <a:noFill/>
+                    <a:ln w="9525">
+                      <a:noFill/>
+                      <a:miter lim="800000"/>
+                      <a:headEnd/>
+                      <a:tailEnd/>
+                    </a:ln>
                   </pic:spPr>
                 </pic:pic>
               </a:graphicData>
@@ -1227,47 +938,24 @@
         </w:rPr>
       </w:pPr>
       <w:r>
-        <w:rPr>
-          <w:lang w:val="cs-CZ"/>
-        </w:rPr>
         <w:t xml:space="preserve">Obrázek </w:t>
       </w:r>
-      <w:r>
-        <w:rPr>
-          <w:lang w:val="cs-CZ"/>
-        </w:rPr>
-        <w:fldChar w:fldCharType="begin"/>
-      </w:r>
-      <w:r>
-        <w:rPr>
-          <w:lang w:val="cs-CZ"/>
-        </w:rPr>
-        <w:instrText xml:space="preserve"> SEQ Obrázek \* ARABIC </w:instrText>
-      </w:r>
-      <w:r>
-        <w:rPr>
-          <w:lang w:val="cs-CZ"/>
-        </w:rPr>
-        <w:fldChar w:fldCharType="separate"/>
-      </w:r>
-      <w:r>
-        <w:rPr>
-          <w:noProof/>
-          <w:lang w:val="cs-CZ"/>
-        </w:rPr>
-        <w:t>3</w:t>
-      </w:r>
-      <w:r>
-        <w:rPr>
-          <w:lang w:val="cs-CZ"/>
-        </w:rPr>
-        <w:fldChar w:fldCharType="end"/>
-      </w:r>
-      <w:r>
-        <w:rPr>
-          <w:lang w:val="cs-CZ"/>
-        </w:rPr>
-        <w:t>: Prioritní fronta</w:t>
+      <w:fldSimple w:instr=" SEQ Obrázek \* ARABIC ">
+        <w:r>
+          <w:rPr>
+            <w:noProof/>
+          </w:rPr>
+          <w:t>3</w:t>
+        </w:r>
+      </w:fldSimple>
+      <w:r>
+        <w:t>: Průchod z-křivky [</w:t>
+      </w:r>
+      <w:r>
+        <w:t>http://en.wikipedia.org/wiki/File:Z-curve.svg</w:t>
+      </w:r>
+      <w:r>
+        <w:t>]</w:t>
       </w:r>
     </w:p>
     <w:p>
@@ -1281,8 +969,7 @@
         <w:rPr>
           <w:lang w:val="cs-CZ"/>
         </w:rPr>
-        <w:lastRenderedPageBreak/>
-        <w:t>Vyhledávací algoritmus</w:t>
+        <w:t>GUI</w:t>
       </w:r>
     </w:p>
     <w:p>
@@ -1295,46 +982,25 @@
         <w:rPr>
           <w:lang w:val="cs-CZ"/>
         </w:rPr>
-        <w:t>Pro vyhledání nejkratší cesty ke koncové hraně využívám upravený Dijkstrův algoritmus. Hlavní úprava spočívá v</w:t>
-      </w:r>
-      <w:r>
-        <w:rPr>
-          <w:lang w:val="cs-CZ"/>
-        </w:rPr>
-        <w:t> </w:t>
-      </w:r>
-      <w:r>
-        <w:rPr>
-          <w:lang w:val="cs-CZ"/>
-        </w:rPr>
-        <w:t>nezastavení</w:t>
-      </w:r>
-      <w:r>
-        <w:rPr>
-          <w:lang w:val="cs-CZ"/>
-        </w:rPr>
-        <w:t xml:space="preserve"> po </w:t>
-      </w:r>
-      <w:r>
-        <w:rPr>
-          <w:lang w:val="cs-CZ"/>
-        </w:rPr>
-        <w:t>nalezení první cesty, která by byla sice nejkratší na počet vrcholů, ovšem nemusela by být optimální cestou</w:t>
-      </w:r>
-      <w:r>
-        <w:rPr>
-          <w:lang w:val="cs-CZ"/>
-        </w:rPr>
-        <w:t xml:space="preserve"> v rámci ohodnocení pomocí metriky (kilometrů).</w:t>
+        <w:t>Pro výstup jsem použil pouze slovní výpis vrcholů a informací o nich do vyskakovacího okna, jelikož pokud bych měl vykreslovat všechny obdélníky do podkladové mapy, nejspíše by v ní nebylo k nalezení již nic jiného a slovní popis, kde jsou ve výsledku vypsány</w:t>
+      </w:r>
+      <w:r>
+        <w:rPr>
+          <w:lang w:val="cs-CZ"/>
+        </w:rPr>
+        <w:t xml:space="preserve"> body, které vyhledávací algoritmus považuje za vhodné výsledné kandidáty</w:t>
+      </w:r>
+      <w:r>
+        <w:rPr>
+          <w:lang w:val="cs-CZ"/>
+        </w:rPr>
+        <w:t>.</w:t>
       </w:r>
     </w:p>
     <w:p>
       <w:pPr>
         <w:keepNext/>
         <w:jc w:val="center"/>
-        <w:rPr>
-          <w:lang w:val="cs-CZ"/>
-        </w:rPr>
       </w:pPr>
       <w:r>
         <w:rPr>
@@ -1343,9 +1009,9 @@
         </w:rPr>
         <w:drawing>
           <wp:inline distT="0" distB="0" distL="0" distR="0">
-            <wp:extent cx="4295775" cy="3714750"/>
-            <wp:effectExtent l="19050" t="0" r="9525" b="0"/>
-            <wp:docPr id="8" name="Obrázek 7" descr="Dijkstra.png"/>
+            <wp:extent cx="2362200" cy="1257300"/>
+            <wp:effectExtent l="19050" t="0" r="0" b="0"/>
+            <wp:docPr id="11" name="obrázek 6"/>
             <wp:cNvGraphicFramePr>
               <a:graphicFrameLocks xmlns:a="http://schemas.openxmlformats.org/drawingml/2006/main" noChangeAspect="1"/>
             </wp:cNvGraphicFramePr>
@@ -1353,23 +1019,33 @@
               <a:graphicData uri="http://schemas.openxmlformats.org/drawingml/2006/picture">
                 <pic:pic xmlns:pic="http://schemas.openxmlformats.org/drawingml/2006/picture">
                   <pic:nvPicPr>
-                    <pic:cNvPr id="0" name="Dijkstra.png"/>
-                    <pic:cNvPicPr/>
+                    <pic:cNvPr id="0" name="Picture 6"/>
+                    <pic:cNvPicPr>
+                      <a:picLocks noChangeAspect="1" noChangeArrowheads="1"/>
+                    </pic:cNvPicPr>
                   </pic:nvPicPr>
                   <pic:blipFill>
-                    <a:blip r:embed="rId13"/>
+                    <a:blip r:embed="rId12"/>
+                    <a:srcRect/>
                     <a:stretch>
                       <a:fillRect/>
                     </a:stretch>
                   </pic:blipFill>
-                  <pic:spPr>
+                  <pic:spPr bwMode="auto">
                     <a:xfrm>
                       <a:off x="0" y="0"/>
-                      <a:ext cx="4295775" cy="3714750"/>
+                      <a:ext cx="2362200" cy="1257300"/>
                     </a:xfrm>
                     <a:prstGeom prst="rect">
                       <a:avLst/>
                     </a:prstGeom>
+                    <a:noFill/>
+                    <a:ln w="9525">
+                      <a:noFill/>
+                      <a:miter lim="800000"/>
+                      <a:headEnd/>
+                      <a:tailEnd/>
+                    </a:ln>
                   </pic:spPr>
                 </pic:pic>
               </a:graphicData>
@@ -1386,53 +1062,29 @@
         </w:rPr>
       </w:pPr>
       <w:r>
-        <w:rPr>
-          <w:lang w:val="cs-CZ"/>
-        </w:rPr>
         <w:t xml:space="preserve">Obrázek </w:t>
       </w:r>
-      <w:r>
-        <w:rPr>
-          <w:lang w:val="cs-CZ"/>
-        </w:rPr>
-        <w:fldChar w:fldCharType="begin"/>
-      </w:r>
-      <w:r>
-        <w:rPr>
-          <w:lang w:val="cs-CZ"/>
-        </w:rPr>
-        <w:instrText xml:space="preserve"> SEQ Obrázek \* ARABIC </w:instrText>
-      </w:r>
-      <w:r>
-        <w:rPr>
-          <w:lang w:val="cs-CZ"/>
-        </w:rPr>
-        <w:fldChar w:fldCharType="separate"/>
-      </w:r>
-      <w:r>
-        <w:rPr>
-          <w:noProof/>
-          <w:lang w:val="cs-CZ"/>
-        </w:rPr>
-        <w:t>4</w:t>
-      </w:r>
-      <w:r>
-        <w:rPr>
-          <w:lang w:val="cs-CZ"/>
-        </w:rPr>
-        <w:fldChar w:fldCharType="end"/>
-      </w:r>
-      <w:r>
-        <w:rPr>
-          <w:lang w:val="cs-CZ"/>
-        </w:rPr>
-        <w:t>: Třída zapouzdřující operaci s vyhledávacím algoritmem</w:t>
+      <w:fldSimple w:instr=" SEQ Obrázek \* ARABIC ">
+        <w:r>
+          <w:rPr>
+            <w:noProof/>
+          </w:rPr>
+          <w:t>4</w:t>
+        </w:r>
+      </w:fldSimple>
+      <w:r>
+        <w:t xml:space="preserve">: Zobrazené cesty zasahující do </w:t>
+      </w:r>
+      <w:r>
+        <w:t>hledané</w:t>
+      </w:r>
+      <w:r>
+        <w:t xml:space="preserve"> oblasti.</w:t>
       </w:r>
     </w:p>
     <w:p>
       <w:pPr>
         <w:keepNext/>
-        <w:jc w:val="center"/>
         <w:rPr>
           <w:lang w:val="cs-CZ"/>
         </w:rPr>
@@ -1442,210 +1094,7 @@
           <w:noProof/>
           <w:lang w:val="cs-CZ" w:eastAsia="cs-CZ"/>
         </w:rPr>
-        <w:drawing>
-          <wp:inline distT="0" distB="0" distL="0" distR="0">
-            <wp:extent cx="2466975" cy="1876425"/>
-            <wp:effectExtent l="19050" t="0" r="9525" b="0"/>
-            <wp:docPr id="7" name="Obrázek 6" descr="Auto.png"/>
-            <wp:cNvGraphicFramePr>
-              <a:graphicFrameLocks xmlns:a="http://schemas.openxmlformats.org/drawingml/2006/main" noChangeAspect="1"/>
-            </wp:cNvGraphicFramePr>
-            <a:graphic xmlns:a="http://schemas.openxmlformats.org/drawingml/2006/main">
-              <a:graphicData uri="http://schemas.openxmlformats.org/drawingml/2006/picture">
-                <pic:pic xmlns:pic="http://schemas.openxmlformats.org/drawingml/2006/picture">
-                  <pic:nvPicPr>
-                    <pic:cNvPr id="0" name="Auto.png"/>
-                    <pic:cNvPicPr/>
-                  </pic:nvPicPr>
-                  <pic:blipFill>
-                    <a:blip r:embed="rId14"/>
-                    <a:stretch>
-                      <a:fillRect/>
-                    </a:stretch>
-                  </pic:blipFill>
-                  <pic:spPr>
-                    <a:xfrm>
-                      <a:off x="0" y="0"/>
-                      <a:ext cx="2466975" cy="1876425"/>
-                    </a:xfrm>
-                    <a:prstGeom prst="rect">
-                      <a:avLst/>
-                    </a:prstGeom>
-                  </pic:spPr>
-                </pic:pic>
-              </a:graphicData>
-            </a:graphic>
-          </wp:inline>
-        </w:drawing>
-      </w:r>
-    </w:p>
-    <w:p>
-      <w:pPr>
-        <w:pStyle w:val="Titulek"/>
-        <w:rPr>
-          <w:lang w:val="cs-CZ"/>
-        </w:rPr>
-      </w:pPr>
-      <w:r>
-        <w:rPr>
-          <w:lang w:val="cs-CZ"/>
-        </w:rPr>
-        <w:t xml:space="preserve">Obrázek </w:t>
-      </w:r>
-      <w:r>
-        <w:rPr>
-          <w:lang w:val="cs-CZ"/>
-        </w:rPr>
-        <w:fldChar w:fldCharType="begin"/>
-      </w:r>
-      <w:r>
-        <w:rPr>
-          <w:lang w:val="cs-CZ"/>
-        </w:rPr>
-        <w:instrText xml:space="preserve"> SEQ Obrázek \* ARABIC </w:instrText>
-      </w:r>
-      <w:r>
-        <w:rPr>
-          <w:lang w:val="cs-CZ"/>
-        </w:rPr>
-        <w:fldChar w:fldCharType="separate"/>
-      </w:r>
-      <w:r>
-        <w:rPr>
-          <w:noProof/>
-          <w:lang w:val="cs-CZ"/>
-        </w:rPr>
-        <w:t>5</w:t>
-      </w:r>
-      <w:r>
-        <w:rPr>
-          <w:lang w:val="cs-CZ"/>
-        </w:rPr>
-        <w:fldChar w:fldCharType="end"/>
-      </w:r>
-      <w:r>
-        <w:rPr>
-          <w:lang w:val="cs-CZ"/>
-        </w:rPr>
-        <w:t>: Struktura auta po vložení do mapy</w:t>
-      </w:r>
-    </w:p>
-    <w:p>
-      <w:pPr>
-        <w:rPr>
-          <w:lang w:val="cs-CZ"/>
-        </w:rPr>
-      </w:pPr>
-      <w:r>
-        <w:rPr>
-          <w:lang w:val="cs-CZ"/>
-        </w:rPr>
-        <w:br w:type="page"/>
-      </w:r>
-    </w:p>
-    <w:p>
-      <w:pPr>
-        <w:pStyle w:val="Nadpis1"/>
-        <w:rPr>
-          <w:lang w:val="cs-CZ"/>
-        </w:rPr>
-      </w:pPr>
-      <w:r>
-        <w:rPr>
-          <w:lang w:val="cs-CZ"/>
-        </w:rPr>
         <w:lastRenderedPageBreak/>
-        <w:t>GUI</w:t>
-      </w:r>
-    </w:p>
-    <w:p>
-      <w:pPr>
-        <w:rPr>
-          <w:lang w:val="cs-CZ"/>
-        </w:rPr>
-      </w:pPr>
-      <w:r>
-        <w:rPr>
-          <w:lang w:val="cs-CZ"/>
-        </w:rPr>
-        <w:t>Pro vykreslování cest a vrcholů využívám podkladových map společnosti Google.</w:t>
-      </w:r>
-    </w:p>
-    <w:p>
-      <w:pPr>
-        <w:rPr>
-          <w:lang w:val="cs-CZ"/>
-        </w:rPr>
-      </w:pPr>
-      <w:r>
-        <w:rPr>
-          <w:lang w:val="cs-CZ"/>
-        </w:rPr>
-        <w:t xml:space="preserve">Po načtení podkladových souborů zůstává soubor pro ukládání stále otevřen pro zápis (ostatní aplikace mají právo čtení) a mapa je průběžně při změnách ukládána, tedy nemůže dojít ke ztrátě dat při případném ukončení aplikace bez uložení. </w:t>
-      </w:r>
-    </w:p>
-    <w:p>
-      <w:pPr>
-        <w:rPr>
-          <w:lang w:val="cs-CZ"/>
-        </w:rPr>
-      </w:pPr>
-      <w:r>
-        <w:rPr>
-          <w:lang w:val="cs-CZ"/>
-        </w:rPr>
-        <w:t>V mapě jsou zobrazeny červeně nesjízdné silnice, zeleně nalezená cesta od umístění vozidla do cíle a modře ob</w:t>
-      </w:r>
-      <w:r>
-        <w:rPr>
-          <w:lang w:val="cs-CZ"/>
-        </w:rPr>
-        <w:t>yčejné cesty, které je možné vyu</w:t>
-      </w:r>
-      <w:r>
-        <w:rPr>
-          <w:lang w:val="cs-CZ"/>
-        </w:rPr>
-        <w:t>žít.</w:t>
-      </w:r>
-    </w:p>
-    <w:p>
-      <w:pPr>
-        <w:rPr>
-          <w:lang w:val="cs-CZ"/>
-        </w:rPr>
-      </w:pPr>
-      <w:r>
-        <w:rPr>
-          <w:lang w:val="cs-CZ"/>
-        </w:rPr>
-        <w:t xml:space="preserve">Pro získání souřadnic města a jeho názvu stačí kliknout do mapy a zvolit z menu Město &gt; Přidat, čímž se zjistí pozice klinutí do mapy a stáhnou se informace o </w:t>
-      </w:r>
-      <w:r>
-        <w:rPr>
-          <w:lang w:val="cs-CZ"/>
-        </w:rPr>
-        <w:t>lokaci</w:t>
-      </w:r>
-      <w:r>
-        <w:rPr>
-          <w:lang w:val="cs-CZ"/>
-        </w:rPr>
-        <w:t>.</w:t>
-      </w:r>
-    </w:p>
-    <w:p>
-      <w:pPr>
-        <w:keepNext/>
-        <w:rPr>
-          <w:lang w:val="cs-CZ"/>
-        </w:rPr>
-      </w:pPr>
-      <w:r>
-        <w:rPr>
-          <w:noProof/>
-          <w:lang w:val="cs-CZ" w:eastAsia="cs-CZ"/>
-        </w:rPr>
         <w:drawing>
           <wp:inline distT="0" distB="0" distL="0" distR="0">
             <wp:extent cx="5943600" cy="3491865"/>
@@ -1662,7 +1111,7 @@
                     <pic:cNvPicPr/>
                   </pic:nvPicPr>
                   <pic:blipFill>
-                    <a:blip r:embed="rId15"/>
+                    <a:blip r:embed="rId13"/>
                     <a:stretch>
                       <a:fillRect/>
                     </a:stretch>
@@ -1719,7 +1168,7 @@
           <w:noProof/>
           <w:lang w:val="cs-CZ"/>
         </w:rPr>
-        <w:t>6</w:t>
+        <w:t>5</w:t>
       </w:r>
       <w:r>
         <w:rPr>
@@ -1732,147 +1181,12 @@
           <w:lang w:val="cs-CZ"/>
         </w:rPr>
         <w:t>: Výsledná aplikace se zobrazenou nalezenou cestou.</w:t>
-      </w:r>
-    </w:p>
-    <w:p>
-      <w:pPr>
-        <w:rPr>
-          <w:lang w:val="cs-CZ"/>
-        </w:rPr>
-      </w:pPr>
-      <w:r>
-        <w:rPr>
-          <w:lang w:val="cs-CZ"/>
-        </w:rPr>
-        <w:t xml:space="preserve">Jelikož využívám přímo souřadného systému GPS pro určení polohy, musel jsem </w:t>
-      </w:r>
-      <w:r>
-        <w:rPr>
-          <w:lang w:val="cs-CZ"/>
-        </w:rPr>
-        <w:t>se zabývat výpočtem vzdáleností.</w:t>
-      </w:r>
-      <w:r>
-        <w:rPr>
-          <w:lang w:val="cs-CZ"/>
-        </w:rPr>
-        <w:t xml:space="preserve"> </w:t>
-      </w:r>
-      <w:r>
-        <w:rPr>
-          <w:lang w:val="cs-CZ"/>
-        </w:rPr>
-        <w:t>P</w:t>
-      </w:r>
-      <w:r>
-        <w:rPr>
-          <w:lang w:val="cs-CZ"/>
-        </w:rPr>
-        <w:t xml:space="preserve">okud bych použil pro výpočet např. obyčejný výpočet pomocí Pythagorase a </w:t>
-      </w:r>
-      <w:r>
-        <w:rPr>
-          <w:lang w:val="cs-CZ"/>
-        </w:rPr>
-        <w:t>vzdálenosti dvou bodů</w:t>
-      </w:r>
-      <w:r>
-        <w:rPr>
-          <w:lang w:val="cs-CZ"/>
-        </w:rPr>
-        <w:t xml:space="preserve"> v rovině,</w:t>
-      </w:r>
-      <w:r>
-        <w:rPr>
-          <w:lang w:val="cs-CZ"/>
-        </w:rPr>
-        <w:t xml:space="preserve"> na </w:t>
-      </w:r>
-      <w:r>
-        <w:rPr>
-          <w:lang w:val="cs-CZ"/>
-        </w:rPr>
-        <w:t>geoidu</w:t>
-      </w:r>
-      <w:r>
-        <w:rPr>
-          <w:rStyle w:val="Odkaznavysvtlivky"/>
-          <w:lang w:val="cs-CZ"/>
-        </w:rPr>
-        <w:endnoteReference w:id="2"/>
-      </w:r>
-      <w:r>
-        <w:rPr>
-          <w:lang w:val="cs-CZ"/>
-        </w:rPr>
-        <w:t xml:space="preserve"> bych</w:t>
-      </w:r>
-      <w:r>
-        <w:rPr>
-          <w:lang w:val="cs-CZ"/>
-        </w:rPr>
-        <w:t xml:space="preserve"> postupným vzdalováním od rovníku dostával nepřesné údaje. Proto jsem zvolil výpočet pomocí ortodromy</w:t>
-      </w:r>
-      <w:r>
-        <w:rPr>
-          <w:rStyle w:val="Odkaznavysvtlivky"/>
-          <w:lang w:val="cs-CZ"/>
-        </w:rPr>
-        <w:endnoteReference w:id="3"/>
-      </w:r>
-      <w:r>
-        <w:rPr>
-          <w:lang w:val="cs-CZ"/>
-        </w:rPr>
-        <w:t>.</w:t>
-      </w:r>
-      <w:r>
-        <w:rPr>
-          <w:lang w:val="cs-CZ"/>
-        </w:rPr>
-        <w:t xml:space="preserve"> </w:t>
-      </w:r>
-      <w:r>
-        <w:rPr>
-          <w:lang w:val="cs-CZ"/>
-        </w:rPr>
-        <w:t xml:space="preserve">Ten </w:t>
-      </w:r>
-      <w:r>
-        <w:rPr>
-          <w:lang w:val="cs-CZ"/>
-        </w:rPr>
-        <w:t xml:space="preserve">jsem nalezl </w:t>
-      </w:r>
-      <w:r>
-        <w:rPr>
-          <w:lang w:val="cs-CZ"/>
-        </w:rPr>
-        <w:t xml:space="preserve">vyřešen </w:t>
-      </w:r>
-      <w:r>
-        <w:rPr>
-          <w:lang w:val="cs-CZ"/>
-        </w:rPr>
-        <w:t xml:space="preserve">na Internetu a upravil pouze pro použití v programovacím </w:t>
-      </w:r>
-      <w:r>
-        <w:rPr>
-          <w:lang w:val="cs-CZ"/>
-        </w:rPr>
-        <w:t>jazyce</w:t>
-      </w:r>
-      <w:r>
-        <w:rPr>
-          <w:lang w:val="cs-CZ"/>
-        </w:rPr>
-        <w:t xml:space="preserve"> C#.</w:t>
       </w:r>
     </w:p>
     <w:sectPr>
-      <w:footerReference w:type="default" r:id="rId16"/>
+      <w:footerReference w:type="default" r:id="rId14"/>
       <w:pgSz w:w="12240" w:h="15840"/>
-      <w:pgMar w:top="1440" w:right="1440" w:bottom="1440" w:left="1440" w:header="720" w:footer="720" w:gutter="0"/>
+      <w:pgMar w:top="709" w:right="1440" w:bottom="709" w:left="1440" w:header="720" w:footer="720" w:gutter="0"/>
       <w:pgNumType w:start="0"/>
       <w:cols w:space="720"/>
       <w:titlePg/>
@@ -1901,61 +1215,6 @@
       </w:pPr>
       <w:r>
         <w:continuationSeparator/>
-      </w:r>
-    </w:p>
-  </w:endnote>
-  <w:endnote w:id="2">
-    <w:p>
-      <w:pPr>
-        <w:pStyle w:val="Textvysvtlivek"/>
-        <w:rPr>
-          <w:lang w:val="cs-CZ"/>
-        </w:rPr>
-      </w:pPr>
-      <w:r>
-        <w:rPr>
-          <w:rStyle w:val="Odkaznavysvtlivky"/>
-          <w:lang w:val="cs-CZ"/>
-        </w:rPr>
-        <w:endnoteRef/>
-      </w:r>
-      <w:r>
-        <w:rPr>
-          <w:lang w:val="cs-CZ"/>
-        </w:rPr>
-        <w:t xml:space="preserve"> Geoid je fyzikální model povrchu Země při střední hladině světových oceánů.</w:t>
-      </w:r>
-    </w:p>
-  </w:endnote>
-  <w:endnote w:id="3">
-    <w:p>
-      <w:pPr>
-        <w:pStyle w:val="Textvysvtlivek"/>
-        <w:rPr>
-          <w:lang w:val="cs-CZ"/>
-        </w:rPr>
-      </w:pPr>
-      <w:r>
-        <w:rPr>
-          <w:rStyle w:val="Odkaznavysvtlivky"/>
-          <w:lang w:val="cs-CZ"/>
-        </w:rPr>
-        <w:endnoteRef/>
-      </w:r>
-      <w:r>
-        <w:rPr>
-          <w:lang w:val="cs-CZ"/>
-        </w:rPr>
-        <w:t xml:space="preserve"> </w:t>
-      </w:r>
-      <w:r>
-        <w:rPr>
-          <w:rFonts w:ascii="Arial" w:hAnsi="Arial" w:cs="Arial"/>
-          <w:color w:val="000000"/>
-          <w:shd w:val="clear" w:color="auto" w:fill="FFFFFF"/>
-          <w:lang w:val="cs-CZ"/>
-        </w:rPr>
-        <w:t>Ortodroma je nejkratší spojnice dvou bodů na kulové ploše.</w:t>
       </w:r>
     </w:p>
   </w:endnote>
@@ -2001,7 +1260,7 @@
                             <w:noProof/>
                             <w:color w:val="8C8C8C" w:themeColor="background1" w:themeShade="8C"/>
                           </w:rPr>
-                          <w:t>1</w:t>
+                          <w:t>3</w:t>
                         </w:r>
                       </w:fldSimple>
                     </w:p>
@@ -3330,303 +2589,6 @@
 </w:styles>
 </file>
 
-<file path=word/charts/chart1.xml><?xml version="1.0" encoding="utf-8"?>
-<c:chartSpace xmlns:c="http://schemas.openxmlformats.org/drawingml/2006/chart" xmlns:a="http://schemas.openxmlformats.org/drawingml/2006/main" xmlns:r="http://schemas.openxmlformats.org/officeDocument/2006/relationships">
-  <c:date1904 val="1"/>
-  <c:lang val="cs-CZ"/>
-  <c:chart>
-    <c:title>
-      <c:tx>
-        <c:rich>
-          <a:bodyPr/>
-          <a:lstStyle/>
-          <a:p>
-            <a:pPr>
-              <a:defRPr/>
-            </a:pPr>
-            <a:r>
-              <a:rPr lang="cs-CZ"/>
-              <a:t>Porovnání datových struktur [ms]</a:t>
-            </a:r>
-          </a:p>
-        </c:rich>
-      </c:tx>
-    </c:title>
-    <c:plotArea>
-      <c:layout/>
-      <c:barChart>
-        <c:barDir val="bar"/>
-        <c:grouping val="stacked"/>
-        <c:ser>
-          <c:idx val="0"/>
-          <c:order val="0"/>
-          <c:tx>
-            <c:strRef>
-              <c:f>List1!$B$1</c:f>
-              <c:strCache>
-                <c:ptCount val="1"/>
-                <c:pt idx="0">
-                  <c:v>Přidávání</c:v>
-                </c:pt>
-              </c:strCache>
-            </c:strRef>
-          </c:tx>
-          <c:dLbls>
-            <c:showVal val="1"/>
-          </c:dLbls>
-          <c:cat>
-            <c:strRef>
-              <c:f>List1!$A$2:$A$12</c:f>
-              <c:strCache>
-                <c:ptCount val="11"/>
-                <c:pt idx="0">
-                  <c:v>Dictionary (neřazeno)</c:v>
-                </c:pt>
-                <c:pt idx="1">
-                  <c:v>List (neřazeno)</c:v>
-                </c:pt>
-                <c:pt idx="2">
-                  <c:v>ArrayList (neřazeno)</c:v>
-                </c:pt>
-                <c:pt idx="3">
-                  <c:v>Prioritní fronta na BST</c:v>
-                </c:pt>
-                <c:pt idx="4">
-                  <c:v>Prioritní fronta na Listu + Slovník</c:v>
-                </c:pt>
-                <c:pt idx="5">
-                  <c:v>Prioritní fronta na Listu s nastavenou kapacitou + Slovník</c:v>
-                </c:pt>
-                <c:pt idx="6">
-                  <c:v>Binární vyhledávací strom</c:v>
-                </c:pt>
-                <c:pt idx="7">
-                  <c:v>Prioritní fronta na Listu </c:v>
-                </c:pt>
-                <c:pt idx="8">
-                  <c:v>Prioritní fronta na čistém poli</c:v>
-                </c:pt>
-                <c:pt idx="9">
-                  <c:v>SortedDictionary</c:v>
-                </c:pt>
-                <c:pt idx="10">
-                  <c:v>LinkedList (neřazeno)</c:v>
-                </c:pt>
-              </c:strCache>
-            </c:strRef>
-          </c:cat>
-          <c:val>
-            <c:numRef>
-              <c:f>List1!$B$2:$B$12</c:f>
-              <c:numCache>
-                <c:formatCode>General</c:formatCode>
-                <c:ptCount val="11"/>
-                <c:pt idx="0">
-                  <c:v>43</c:v>
-                </c:pt>
-                <c:pt idx="1">
-                  <c:v>5</c:v>
-                </c:pt>
-                <c:pt idx="2">
-                  <c:v>9</c:v>
-                </c:pt>
-                <c:pt idx="3">
-                  <c:v>731</c:v>
-                </c:pt>
-                <c:pt idx="4">
-                  <c:v>214</c:v>
-                </c:pt>
-                <c:pt idx="5">
-                  <c:v>119</c:v>
-                </c:pt>
-                <c:pt idx="6">
-                  <c:v>496</c:v>
-                </c:pt>
-                <c:pt idx="7">
-                  <c:v>53</c:v>
-                </c:pt>
-                <c:pt idx="8">
-                  <c:v>102</c:v>
-                </c:pt>
-                <c:pt idx="9">
-                  <c:v>147</c:v>
-                </c:pt>
-                <c:pt idx="10">
-                  <c:v>20</c:v>
-                </c:pt>
-              </c:numCache>
-            </c:numRef>
-          </c:val>
-        </c:ser>
-        <c:ser>
-          <c:idx val="1"/>
-          <c:order val="1"/>
-          <c:tx>
-            <c:strRef>
-              <c:f>List1!$C$1</c:f>
-              <c:strCache>
-                <c:ptCount val="1"/>
-                <c:pt idx="0">
-                  <c:v>Odebírání</c:v>
-                </c:pt>
-              </c:strCache>
-            </c:strRef>
-          </c:tx>
-          <c:dLbls>
-            <c:showVal val="1"/>
-          </c:dLbls>
-          <c:cat>
-            <c:strRef>
-              <c:f>List1!$A$2:$A$12</c:f>
-              <c:strCache>
-                <c:ptCount val="11"/>
-                <c:pt idx="0">
-                  <c:v>Dictionary (neřazeno)</c:v>
-                </c:pt>
-                <c:pt idx="1">
-                  <c:v>List (neřazeno)</c:v>
-                </c:pt>
-                <c:pt idx="2">
-                  <c:v>ArrayList (neřazeno)</c:v>
-                </c:pt>
-                <c:pt idx="3">
-                  <c:v>Prioritní fronta na BST</c:v>
-                </c:pt>
-                <c:pt idx="4">
-                  <c:v>Prioritní fronta na Listu + Slovník</c:v>
-                </c:pt>
-                <c:pt idx="5">
-                  <c:v>Prioritní fronta na Listu s nastavenou kapacitou + Slovník</c:v>
-                </c:pt>
-                <c:pt idx="6">
-                  <c:v>Binární vyhledávací strom</c:v>
-                </c:pt>
-                <c:pt idx="7">
-                  <c:v>Prioritní fronta na Listu </c:v>
-                </c:pt>
-                <c:pt idx="8">
-                  <c:v>Prioritní fronta na čistém poli</c:v>
-                </c:pt>
-                <c:pt idx="9">
-                  <c:v>SortedDictionary</c:v>
-                </c:pt>
-                <c:pt idx="10">
-                  <c:v>LinkedList (neřazeno)</c:v>
-                </c:pt>
-              </c:strCache>
-            </c:strRef>
-          </c:cat>
-          <c:val>
-            <c:numRef>
-              <c:f>List1!$C$2:$C$12</c:f>
-              <c:numCache>
-                <c:formatCode>General</c:formatCode>
-                <c:ptCount val="11"/>
-                <c:pt idx="0">
-                  <c:v>57908</c:v>
-                </c:pt>
-                <c:pt idx="1">
-                  <c:v>24480</c:v>
-                </c:pt>
-                <c:pt idx="2">
-                  <c:v>11590</c:v>
-                </c:pt>
-                <c:pt idx="3">
-                  <c:v>470</c:v>
-                </c:pt>
-                <c:pt idx="4">
-                  <c:v>537</c:v>
-                </c:pt>
-                <c:pt idx="5">
-                  <c:v>586</c:v>
-                </c:pt>
-                <c:pt idx="6">
-                  <c:v>119</c:v>
-                </c:pt>
-                <c:pt idx="7">
-                  <c:v>428</c:v>
-                </c:pt>
-                <c:pt idx="8">
-                  <c:v>346</c:v>
-                </c:pt>
-                <c:pt idx="9">
-                  <c:v>289</c:v>
-                </c:pt>
-                <c:pt idx="10">
-                  <c:v>4</c:v>
-                </c:pt>
-              </c:numCache>
-            </c:numRef>
-          </c:val>
-        </c:ser>
-        <c:dLbls>
-          <c:showVal val="1"/>
-        </c:dLbls>
-        <c:gapWidth val="75"/>
-        <c:overlap val="100"/>
-        <c:axId val="149488768"/>
-        <c:axId val="149490304"/>
-      </c:barChart>
-      <c:catAx>
-        <c:axId val="149488768"/>
-        <c:scaling>
-          <c:orientation val="minMax"/>
-        </c:scaling>
-        <c:axPos val="l"/>
-        <c:majorTickMark val="none"/>
-        <c:tickLblPos val="nextTo"/>
-        <c:crossAx val="149490304"/>
-        <c:crosses val="autoZero"/>
-        <c:auto val="1"/>
-        <c:lblAlgn val="ctr"/>
-        <c:lblOffset val="100"/>
-      </c:catAx>
-      <c:valAx>
-        <c:axId val="149490304"/>
-        <c:scaling>
-          <c:logBase val="10"/>
-          <c:orientation val="minMax"/>
-        </c:scaling>
-        <c:axPos val="b"/>
-        <c:title>
-          <c:tx>
-            <c:rich>
-              <a:bodyPr/>
-              <a:lstStyle/>
-              <a:p>
-                <a:pPr>
-                  <a:defRPr/>
-                </a:pPr>
-                <a:r>
-                  <a:rPr lang="cs-CZ"/>
-                  <a:t>Čas</a:t>
-                </a:r>
-                <a:r>
-                  <a:rPr lang="cs-CZ" baseline="0"/>
-                  <a:t> [ms]</a:t>
-                </a:r>
-                <a:endParaRPr lang="cs-CZ"/>
-              </a:p>
-            </c:rich>
-          </c:tx>
-        </c:title>
-        <c:numFmt formatCode="General" sourceLinked="0"/>
-        <c:majorTickMark val="none"/>
-        <c:tickLblPos val="nextTo"/>
-        <c:crossAx val="149488768"/>
-        <c:crosses val="autoZero"/>
-        <c:crossBetween val="between"/>
-      </c:valAx>
-    </c:plotArea>
-    <c:legend>
-      <c:legendPos val="b"/>
-    </c:legend>
-    <c:plotVisOnly val="1"/>
-  </c:chart>
-  <c:externalData r:id="rId1"/>
-</c:chartSpace>
-</file>
-
 <file path=word/glossary/document.xml><?xml version="1.0" encoding="utf-8"?>
 <w:glossaryDocument xmlns:ve="http://schemas.openxmlformats.org/markup-compatibility/2006" xmlns:o="urn:schemas-microsoft-com:office:office" xmlns:r="http://schemas.openxmlformats.org/officeDocument/2006/relationships" xmlns:m="http://schemas.openxmlformats.org/officeDocument/2006/math" xmlns:v="urn:schemas-microsoft-com:vml" xmlns:wp="http://schemas.openxmlformats.org/drawingml/2006/wordprocessingDrawing" xmlns:w10="urn:schemas-microsoft-com:office:word" xmlns:w="http://schemas.openxmlformats.org/wordprocessingml/2006/main" xmlns:wne="http://schemas.microsoft.com/office/word/2006/wordml">
   <w:docParts>
@@ -3720,24 +2682,16 @@
   </w:font>
   <w:font w:name="Tahoma">
     <w:panose1 w:val="020B0604030504040204"/>
-    <w:charset w:val="00"/>
+    <w:charset w:val="EE"/>
     <w:family w:val="swiss"/>
-    <w:notTrueType/>
     <w:pitch w:val="variable"/>
-    <w:sig w:usb0="00000003" w:usb1="00000000" w:usb2="00000000" w:usb3="00000000" w:csb0="00000001" w:csb1="00000000"/>
+    <w:sig w:usb0="61002A87" w:usb1="80000000" w:usb2="00000008" w:usb3="00000000" w:csb0="000101FF" w:csb1="00000000"/>
   </w:font>
   <w:font w:name="Courier New">
     <w:panose1 w:val="02070309020205020404"/>
     <w:charset w:val="EE"/>
     <w:family w:val="modern"/>
     <w:pitch w:val="fixed"/>
-    <w:sig w:usb0="20002A87" w:usb1="80000000" w:usb2="00000008" w:usb3="00000000" w:csb0="000001FF" w:csb1="00000000"/>
-  </w:font>
-  <w:font w:name="Arial">
-    <w:panose1 w:val="020B0604020202020204"/>
-    <w:charset w:val="EE"/>
-    <w:family w:val="swiss"/>
-    <w:pitch w:val="variable"/>
     <w:sig w:usb0="20002A87" w:usb1="80000000" w:usb2="00000008" w:usb3="00000000" w:csb0="000001FF" w:csb1="00000000"/>
   </w:font>
 </w:fonts>

</xml_diff>